<commit_message>
teste git arquivo doc
</commit_message>
<xml_diff>
--- a/Escopo inicial.docx
+++ b/Escopo inicial.docx
@@ -1,9 +1,10 @@
 
 <file path=word/document.xml><?xml version="1.0" encoding="utf-8"?>
-<w:document xmlns:mc="http://schemas.openxmlformats.org/markup-compatibility/2006" xmlns:o="urn:schemas-microsoft-com:office:office" xmlns:r="http://schemas.openxmlformats.org/officeDocument/2006/relationships" xmlns:m="http://schemas.openxmlformats.org/officeDocument/2006/math" xmlns:v="urn:schemas-microsoft-com:vml" xmlns:wp="http://schemas.openxmlformats.org/drawingml/2006/wordprocessingDrawing" xmlns:w10="urn:schemas-microsoft-com:office:word" xmlns:w="http://schemas.openxmlformats.org/wordprocessingml/2006/main" xmlns:wne="http://schemas.microsoft.com/office/word/2006/wordml" xmlns:sl="http://schemas.openxmlformats.org/schemaLibrary/2006/main" xmlns:a="http://schemas.openxmlformats.org/drawingml/2006/main" xmlns:pic="http://schemas.openxmlformats.org/drawingml/2006/picture" xmlns:c="http://schemas.openxmlformats.org/drawingml/2006/chart" xmlns:lc="http://schemas.openxmlformats.org/drawingml/2006/lockedCanvas" xmlns:dgm="http://schemas.openxmlformats.org/drawingml/2006/diagram" xmlns:wps="http://schemas.microsoft.com/office/word/2010/wordprocessingShape" xmlns:wpg="http://schemas.microsoft.com/office/word/2010/wordprocessingGroup" xmlns:w14="http://schemas.microsoft.com/office/word/2010/wordml" xmlns:w15="http://schemas.microsoft.com/office/word/2012/wordml">
+<w:document xmlns:o="urn:schemas-microsoft-com:office:office" xmlns:r="http://schemas.openxmlformats.org/officeDocument/2006/relationships" xmlns:v="urn:schemas-microsoft-com:vml" xmlns:w="http://schemas.openxmlformats.org/wordprocessingml/2006/main" xmlns:w10="urn:schemas-microsoft-com:office:word" xmlns:wp="http://schemas.openxmlformats.org/drawingml/2006/wordprocessingDrawing" xmlns:wps="http://schemas.microsoft.com/office/word/2010/wordprocessingShape" xmlns:wpg="http://schemas.microsoft.com/office/word/2010/wordprocessingGroup" xmlns:mc="http://schemas.openxmlformats.org/markup-compatibility/2006" xmlns:wp14="http://schemas.microsoft.com/office/word/2010/wordprocessingDrawing" xmlns:w14="http://schemas.microsoft.com/office/word/2010/wordml" mc:Ignorable="w14 wp14">
   <w:body>
     <w:p>
       <w:pPr>
+        <w:pStyle w:val="Normal1"/>
         <w:numPr>
           <w:ilvl w:val="0"/>
           <w:numId w:val="2"/>
@@ -14,47 +15,43 @@
         </w:rPr>
       </w:pPr>
       <w:r>
-        <w:rPr>
-          <w:rtl w:val="0"/>
-        </w:rPr>
-        <w:t xml:space="preserve">Cadastro de cliente.</w:t>
-      </w:r>
-    </w:p>
-    <w:p>
-      <w:pPr>
-        <w:ind w:left="720" w:firstLine="0"/>
-        <w:rPr/>
-      </w:pPr>
-      <w:r>
-        <w:rPr>
-          <w:rtl w:val="0"/>
-        </w:rPr>
-      </w:r>
-    </w:p>
-    <w:p>
-      <w:pPr>
-        <w:rPr/>
-      </w:pPr>
-      <w:r>
-        <w:rPr>
-          <w:rtl w:val="0"/>
-        </w:rPr>
-        <w:t xml:space="preserve">Cadastrar informações dos clientes e histórico de comprar.</w:t>
-      </w:r>
-    </w:p>
-    <w:p>
-      <w:pPr>
-        <w:ind w:left="720" w:firstLine="0"/>
-        <w:rPr/>
-      </w:pPr>
-      <w:r>
-        <w:rPr>
-          <w:rtl w:val="0"/>
-        </w:rPr>
-      </w:r>
-    </w:p>
-    <w:p>
-      <w:pPr>
+        <w:rPr/>
+        <w:t>Cadastro de cliente.</w:t>
+      </w:r>
+    </w:p>
+    <w:p>
+      <w:pPr>
+        <w:pStyle w:val="Normal1"/>
+        <w:ind w:left="720" w:hanging="0"/>
+        <w:rPr/>
+      </w:pPr>
+      <w:r>
+        <w:rPr/>
+      </w:r>
+    </w:p>
+    <w:p>
+      <w:pPr>
+        <w:pStyle w:val="Normal1"/>
+        <w:rPr/>
+      </w:pPr>
+      <w:r>
+        <w:rPr/>
+        <w:t>Cadastrar informações dos clientes e histórico de comprar.</w:t>
+      </w:r>
+    </w:p>
+    <w:p>
+      <w:pPr>
+        <w:pStyle w:val="Normal1"/>
+        <w:ind w:left="720" w:hanging="0"/>
+        <w:rPr/>
+      </w:pPr>
+      <w:r>
+        <w:rPr/>
+      </w:r>
+    </w:p>
+    <w:p>
+      <w:pPr>
+        <w:pStyle w:val="Normal1"/>
         <w:numPr>
           <w:ilvl w:val="0"/>
           <w:numId w:val="3"/>
@@ -65,14 +62,13 @@
         </w:rPr>
       </w:pPr>
       <w:r>
-        <w:rPr>
-          <w:rtl w:val="0"/>
-        </w:rPr>
-        <w:t xml:space="preserve">nome</w:t>
-      </w:r>
-    </w:p>
-    <w:p>
-      <w:pPr>
+        <w:rPr/>
+        <w:t>nome</w:t>
+      </w:r>
+    </w:p>
+    <w:p>
+      <w:pPr>
+        <w:pStyle w:val="Normal1"/>
         <w:numPr>
           <w:ilvl w:val="0"/>
           <w:numId w:val="3"/>
@@ -83,14 +79,13 @@
         </w:rPr>
       </w:pPr>
       <w:r>
-        <w:rPr>
-          <w:rtl w:val="0"/>
-        </w:rPr>
-        <w:t xml:space="preserve">cpf</w:t>
-      </w:r>
-    </w:p>
-    <w:p>
-      <w:pPr>
+        <w:rPr/>
+        <w:t>cpf</w:t>
+      </w:r>
+    </w:p>
+    <w:p>
+      <w:pPr>
+        <w:pStyle w:val="Normal1"/>
         <w:numPr>
           <w:ilvl w:val="0"/>
           <w:numId w:val="3"/>
@@ -101,14 +96,13 @@
         </w:rPr>
       </w:pPr>
       <w:r>
-        <w:rPr>
-          <w:rtl w:val="0"/>
-        </w:rPr>
-        <w:t xml:space="preserve">endereço</w:t>
-      </w:r>
-    </w:p>
-    <w:p>
-      <w:pPr>
+        <w:rPr/>
+        <w:t>endereço</w:t>
+      </w:r>
+    </w:p>
+    <w:p>
+      <w:pPr>
+        <w:pStyle w:val="Normal1"/>
         <w:numPr>
           <w:ilvl w:val="0"/>
           <w:numId w:val="3"/>
@@ -119,14 +113,13 @@
         </w:rPr>
       </w:pPr>
       <w:r>
-        <w:rPr>
-          <w:rtl w:val="0"/>
-        </w:rPr>
-        <w:t xml:space="preserve">telefone</w:t>
-      </w:r>
-    </w:p>
-    <w:p>
-      <w:pPr>
+        <w:rPr/>
+        <w:t>telefone</w:t>
+      </w:r>
+    </w:p>
+    <w:p>
+      <w:pPr>
+        <w:pStyle w:val="Normal1"/>
         <w:numPr>
           <w:ilvl w:val="0"/>
           <w:numId w:val="3"/>
@@ -137,14 +130,13 @@
         </w:rPr>
       </w:pPr>
       <w:r>
-        <w:rPr>
-          <w:rtl w:val="0"/>
-        </w:rPr>
-        <w:t xml:space="preserve">email</w:t>
-      </w:r>
-    </w:p>
-    <w:p>
-      <w:pPr>
+        <w:rPr/>
+        <w:t>email</w:t>
+      </w:r>
+    </w:p>
+    <w:p>
+      <w:pPr>
+        <w:pStyle w:val="Normal1"/>
         <w:numPr>
           <w:ilvl w:val="0"/>
           <w:numId w:val="3"/>
@@ -155,14 +147,13 @@
         </w:rPr>
       </w:pPr>
       <w:r>
-        <w:rPr>
-          <w:rtl w:val="0"/>
-        </w:rPr>
-        <w:t xml:space="preserve">data nascimento</w:t>
-      </w:r>
-    </w:p>
-    <w:p>
-      <w:pPr>
+        <w:rPr/>
+        <w:t>data nascimento</w:t>
+      </w:r>
+    </w:p>
+    <w:p>
+      <w:pPr>
+        <w:pStyle w:val="Normal1"/>
         <w:numPr>
           <w:ilvl w:val="0"/>
           <w:numId w:val="3"/>
@@ -173,24 +164,22 @@
         </w:rPr>
       </w:pPr>
       <w:r>
-        <w:rPr>
-          <w:rtl w:val="0"/>
-        </w:rPr>
-        <w:t xml:space="preserve">datas de todas as compras e livros.</w:t>
-      </w:r>
-    </w:p>
-    <w:p>
-      <w:pPr>
-        <w:rPr/>
-      </w:pPr>
-      <w:r>
-        <w:rPr>
-          <w:rtl w:val="0"/>
-        </w:rPr>
-      </w:r>
-    </w:p>
-    <w:p>
-      <w:pPr>
+        <w:rPr/>
+        <w:t>datas de todas as compras e livros.</w:t>
+      </w:r>
+    </w:p>
+    <w:p>
+      <w:pPr>
+        <w:pStyle w:val="Normal1"/>
+        <w:rPr/>
+      </w:pPr>
+      <w:r>
+        <w:rPr/>
+      </w:r>
+    </w:p>
+    <w:p>
+      <w:pPr>
+        <w:pStyle w:val="Normal1"/>
         <w:numPr>
           <w:ilvl w:val="0"/>
           <w:numId w:val="2"/>
@@ -201,48 +190,44 @@
         </w:rPr>
       </w:pPr>
       <w:r>
-        <w:rPr>
-          <w:rtl w:val="0"/>
-        </w:rPr>
+        <w:rPr/>
         <w:t xml:space="preserve">Cadastro de livros (não vamos trabalhar com material de escritório caneta etc... só livro ok?) </w:t>
       </w:r>
     </w:p>
     <w:p>
       <w:pPr>
-        <w:ind w:left="720" w:firstLine="0"/>
-        <w:rPr/>
-      </w:pPr>
-      <w:r>
-        <w:rPr>
-          <w:rtl w:val="0"/>
-        </w:rPr>
-      </w:r>
-    </w:p>
-    <w:p>
-      <w:pPr>
-        <w:ind w:left="0" w:firstLine="0"/>
-        <w:rPr/>
-      </w:pPr>
-      <w:r>
-        <w:rPr>
-          <w:rtl w:val="0"/>
-        </w:rPr>
-        <w:t xml:space="preserve">Cadastrar livros organizado por tipo.</w:t>
-      </w:r>
-    </w:p>
-    <w:p>
-      <w:pPr>
-        <w:ind w:left="720" w:firstLine="0"/>
-        <w:rPr/>
-      </w:pPr>
-      <w:r>
-        <w:rPr>
-          <w:rtl w:val="0"/>
-        </w:rPr>
-      </w:r>
-    </w:p>
-    <w:p>
-      <w:pPr>
+        <w:pStyle w:val="Normal1"/>
+        <w:ind w:left="720" w:hanging="0"/>
+        <w:rPr/>
+      </w:pPr>
+      <w:r>
+        <w:rPr/>
+      </w:r>
+    </w:p>
+    <w:p>
+      <w:pPr>
+        <w:pStyle w:val="Normal1"/>
+        <w:ind w:left="0" w:hanging="0"/>
+        <w:rPr/>
+      </w:pPr>
+      <w:r>
+        <w:rPr/>
+        <w:t>Cadastrar livros organizado por tipo.</w:t>
+      </w:r>
+    </w:p>
+    <w:p>
+      <w:pPr>
+        <w:pStyle w:val="Normal1"/>
+        <w:ind w:left="720" w:hanging="0"/>
+        <w:rPr/>
+      </w:pPr>
+      <w:r>
+        <w:rPr/>
+      </w:r>
+    </w:p>
+    <w:p>
+      <w:pPr>
+        <w:pStyle w:val="Normal1"/>
         <w:numPr>
           <w:ilvl w:val="0"/>
           <w:numId w:val="5"/>
@@ -253,14 +238,13 @@
         </w:rPr>
       </w:pPr>
       <w:r>
-        <w:rPr>
-          <w:rtl w:val="0"/>
-        </w:rPr>
-        <w:t xml:space="preserve">título</w:t>
-      </w:r>
-    </w:p>
-    <w:p>
-      <w:pPr>
+        <w:rPr/>
+        <w:t>título</w:t>
+      </w:r>
+    </w:p>
+    <w:p>
+      <w:pPr>
+        <w:pStyle w:val="Normal1"/>
         <w:numPr>
           <w:ilvl w:val="0"/>
           <w:numId w:val="5"/>
@@ -271,14 +255,13 @@
         </w:rPr>
       </w:pPr>
       <w:r>
-        <w:rPr>
-          <w:rtl w:val="0"/>
-        </w:rPr>
-        <w:t xml:space="preserve">ISBN</w:t>
-      </w:r>
-    </w:p>
-    <w:p>
-      <w:pPr>
+        <w:rPr/>
+        <w:t>ISBN</w:t>
+      </w:r>
+    </w:p>
+    <w:p>
+      <w:pPr>
+        <w:pStyle w:val="Normal1"/>
         <w:numPr>
           <w:ilvl w:val="0"/>
           <w:numId w:val="5"/>
@@ -289,14 +272,13 @@
         </w:rPr>
       </w:pPr>
       <w:r>
-        <w:rPr>
-          <w:rtl w:val="0"/>
-        </w:rPr>
-        <w:t xml:space="preserve">autor</w:t>
-      </w:r>
-    </w:p>
-    <w:p>
-      <w:pPr>
+        <w:rPr/>
+        <w:t>autor</w:t>
+      </w:r>
+    </w:p>
+    <w:p>
+      <w:pPr>
+        <w:pStyle w:val="Normal1"/>
         <w:numPr>
           <w:ilvl w:val="0"/>
           <w:numId w:val="5"/>
@@ -307,14 +289,13 @@
         </w:rPr>
       </w:pPr>
       <w:r>
-        <w:rPr>
-          <w:rtl w:val="0"/>
-        </w:rPr>
-        <w:t xml:space="preserve">edição</w:t>
-      </w:r>
-    </w:p>
-    <w:p>
-      <w:pPr>
+        <w:rPr/>
+        <w:t>edição</w:t>
+      </w:r>
+    </w:p>
+    <w:p>
+      <w:pPr>
+        <w:pStyle w:val="Normal1"/>
         <w:numPr>
           <w:ilvl w:val="0"/>
           <w:numId w:val="5"/>
@@ -325,14 +306,13 @@
         </w:rPr>
       </w:pPr>
       <w:r>
-        <w:rPr>
-          <w:rtl w:val="0"/>
-        </w:rPr>
-        <w:t xml:space="preserve">ano</w:t>
-      </w:r>
-    </w:p>
-    <w:p>
-      <w:pPr>
+        <w:rPr/>
+        <w:t>ano</w:t>
+      </w:r>
+    </w:p>
+    <w:p>
+      <w:pPr>
+        <w:pStyle w:val="Normal1"/>
         <w:numPr>
           <w:ilvl w:val="0"/>
           <w:numId w:val="5"/>
@@ -343,14 +323,13 @@
         </w:rPr>
       </w:pPr>
       <w:r>
-        <w:rPr>
-          <w:rtl w:val="0"/>
-        </w:rPr>
+        <w:rPr/>
         <w:t xml:space="preserve">gênero </w:t>
       </w:r>
     </w:p>
     <w:p>
       <w:pPr>
+        <w:pStyle w:val="Normal1"/>
         <w:numPr>
           <w:ilvl w:val="0"/>
           <w:numId w:val="5"/>
@@ -361,14 +340,13 @@
         </w:rPr>
       </w:pPr>
       <w:r>
-        <w:rPr>
-          <w:rtl w:val="0"/>
-        </w:rPr>
-        <w:t xml:space="preserve">qtsEstoque</w:t>
-      </w:r>
-    </w:p>
-    <w:p>
-      <w:pPr>
+        <w:rPr/>
+        <w:t>qtsEstoque</w:t>
+      </w:r>
+    </w:p>
+    <w:p>
+      <w:pPr>
+        <w:pStyle w:val="Normal1"/>
         <w:numPr>
           <w:ilvl w:val="0"/>
           <w:numId w:val="5"/>
@@ -379,25 +357,23 @@
         </w:rPr>
       </w:pPr>
       <w:r>
-        <w:rPr>
-          <w:rtl w:val="0"/>
-        </w:rPr>
-        <w:t xml:space="preserve">descrição</w:t>
-      </w:r>
-    </w:p>
-    <w:p>
-      <w:pPr>
-        <w:ind w:left="720" w:firstLine="0"/>
-        <w:rPr/>
-      </w:pPr>
-      <w:r>
-        <w:rPr>
-          <w:rtl w:val="0"/>
-        </w:rPr>
-      </w:r>
-    </w:p>
-    <w:p>
-      <w:pPr>
+        <w:rPr/>
+        <w:t>descrição</w:t>
+      </w:r>
+    </w:p>
+    <w:p>
+      <w:pPr>
+        <w:pStyle w:val="Normal1"/>
+        <w:ind w:left="720" w:hanging="0"/>
+        <w:rPr/>
+      </w:pPr>
+      <w:r>
+        <w:rPr/>
+      </w:r>
+    </w:p>
+    <w:p>
+      <w:pPr>
+        <w:pStyle w:val="Normal1"/>
         <w:numPr>
           <w:ilvl w:val="0"/>
           <w:numId w:val="2"/>
@@ -408,26 +384,24 @@
         </w:rPr>
       </w:pPr>
       <w:r>
-        <w:rPr>
-          <w:rtl w:val="0"/>
-        </w:rPr>
-        <w:t xml:space="preserve">Controle de estoque</w:t>
-      </w:r>
-    </w:p>
-    <w:p>
-      <w:pPr>
-        <w:ind w:left="0" w:firstLine="0"/>
-        <w:rPr/>
-      </w:pPr>
-      <w:r>
-        <w:rPr>
-          <w:rtl w:val="0"/>
-        </w:rPr>
+        <w:rPr/>
+        <w:t>Controle de estoque</w:t>
+      </w:r>
+    </w:p>
+    <w:p>
+      <w:pPr>
+        <w:pStyle w:val="Normal1"/>
+        <w:ind w:left="0" w:hanging="0"/>
+        <w:rPr/>
+      </w:pPr>
+      <w:r>
+        <w:rPr/>
         <w:t xml:space="preserve">      </w:t>
       </w:r>
     </w:p>
     <w:p>
       <w:pPr>
+        <w:pStyle w:val="Normal1"/>
         <w:numPr>
           <w:ilvl w:val="0"/>
           <w:numId w:val="4"/>
@@ -438,47 +412,43 @@
         </w:rPr>
       </w:pPr>
       <w:r>
-        <w:rPr>
-          <w:rtl w:val="0"/>
-        </w:rPr>
+        <w:rPr/>
         <w:t xml:space="preserve">Quantidade de livros no estoque </w:t>
       </w:r>
     </w:p>
     <w:p>
       <w:pPr>
-        <w:ind w:left="720" w:firstLine="0"/>
-        <w:rPr/>
-      </w:pPr>
-      <w:r>
-        <w:rPr>
-          <w:rtl w:val="0"/>
-        </w:rPr>
-      </w:r>
-    </w:p>
-    <w:p>
-      <w:pPr>
-        <w:ind w:left="0" w:firstLine="0"/>
-        <w:rPr/>
-      </w:pPr>
-      <w:r>
-        <w:rPr>
-          <w:rtl w:val="0"/>
-        </w:rPr>
-      </w:r>
-    </w:p>
-    <w:p>
-      <w:pPr>
-        <w:ind w:left="720" w:firstLine="0"/>
-        <w:rPr/>
-      </w:pPr>
-      <w:r>
-        <w:rPr>
-          <w:rtl w:val="0"/>
-        </w:rPr>
-      </w:r>
-    </w:p>
-    <w:p>
-      <w:pPr>
+        <w:pStyle w:val="Normal1"/>
+        <w:ind w:left="720" w:hanging="0"/>
+        <w:rPr/>
+      </w:pPr>
+      <w:r>
+        <w:rPr/>
+      </w:r>
+    </w:p>
+    <w:p>
+      <w:pPr>
+        <w:pStyle w:val="Normal1"/>
+        <w:ind w:left="0" w:hanging="0"/>
+        <w:rPr/>
+      </w:pPr>
+      <w:r>
+        <w:rPr/>
+      </w:r>
+    </w:p>
+    <w:p>
+      <w:pPr>
+        <w:pStyle w:val="Normal1"/>
+        <w:ind w:left="720" w:hanging="0"/>
+        <w:rPr/>
+      </w:pPr>
+      <w:r>
+        <w:rPr/>
+      </w:r>
+    </w:p>
+    <w:p>
+      <w:pPr>
+        <w:pStyle w:val="Normal1"/>
         <w:numPr>
           <w:ilvl w:val="0"/>
           <w:numId w:val="2"/>
@@ -489,25 +459,23 @@
         </w:rPr>
       </w:pPr>
       <w:r>
-        <w:rPr>
-          <w:rtl w:val="0"/>
-        </w:rPr>
-        <w:t xml:space="preserve">Relatórios</w:t>
-      </w:r>
-    </w:p>
-    <w:p>
-      <w:pPr>
-        <w:ind w:left="720" w:firstLine="0"/>
-        <w:rPr/>
-      </w:pPr>
-      <w:r>
-        <w:rPr>
-          <w:rtl w:val="0"/>
-        </w:rPr>
-      </w:r>
-    </w:p>
-    <w:p>
-      <w:pPr>
+        <w:rPr/>
+        <w:t>Relatórios</w:t>
+      </w:r>
+    </w:p>
+    <w:p>
+      <w:pPr>
+        <w:pStyle w:val="Normal1"/>
+        <w:ind w:left="720" w:hanging="0"/>
+        <w:rPr/>
+      </w:pPr>
+      <w:r>
+        <w:rPr/>
+      </w:r>
+    </w:p>
+    <w:p>
+      <w:pPr>
+        <w:pStyle w:val="Normal1"/>
         <w:numPr>
           <w:ilvl w:val="0"/>
           <w:numId w:val="1"/>
@@ -518,14 +486,13 @@
         </w:rPr>
       </w:pPr>
       <w:r>
-        <w:rPr>
-          <w:rtl w:val="0"/>
-        </w:rPr>
-        <w:t xml:space="preserve">Produtos mais e menos vendidos</w:t>
-      </w:r>
-    </w:p>
-    <w:p>
-      <w:pPr>
+        <w:rPr/>
+        <w:t>Produtos mais e menos vendidos</w:t>
+      </w:r>
+    </w:p>
+    <w:p>
+      <w:pPr>
+        <w:pStyle w:val="Normal1"/>
         <w:numPr>
           <w:ilvl w:val="0"/>
           <w:numId w:val="1"/>
@@ -536,14 +503,13 @@
         </w:rPr>
       </w:pPr>
       <w:r>
-        <w:rPr>
-          <w:rtl w:val="0"/>
-        </w:rPr>
-        <w:t xml:space="preserve">Entradas e saídas no estoque</w:t>
-      </w:r>
-    </w:p>
-    <w:p>
-      <w:pPr>
+        <w:rPr/>
+        <w:t>Entradas e saídas no estoque</w:t>
+      </w:r>
+    </w:p>
+    <w:p>
+      <w:pPr>
+        <w:pStyle w:val="Normal1"/>
         <w:numPr>
           <w:ilvl w:val="0"/>
           <w:numId w:val="1"/>
@@ -554,14 +520,13 @@
         </w:rPr>
       </w:pPr>
       <w:r>
-        <w:rPr>
-          <w:rtl w:val="0"/>
-        </w:rPr>
-        <w:t xml:space="preserve">Melhores dias da semana para vendas</w:t>
-      </w:r>
-    </w:p>
-    <w:p>
-      <w:pPr>
+        <w:rPr/>
+        <w:t>Melhores dias da semana para vendas</w:t>
+      </w:r>
+    </w:p>
+    <w:p>
+      <w:pPr>
+        <w:pStyle w:val="Normal1"/>
         <w:numPr>
           <w:ilvl w:val="0"/>
           <w:numId w:val="1"/>
@@ -572,14 +537,13 @@
         </w:rPr>
       </w:pPr>
       <w:r>
-        <w:rPr>
-          <w:rtl w:val="0"/>
-        </w:rPr>
-        <w:t xml:space="preserve">Produtos com baixo estoque</w:t>
-      </w:r>
-    </w:p>
-    <w:p>
-      <w:pPr>
+        <w:rPr/>
+        <w:t>Produtos com baixo estoque</w:t>
+      </w:r>
+    </w:p>
+    <w:p>
+      <w:pPr>
+        <w:pStyle w:val="Normal1"/>
         <w:numPr>
           <w:ilvl w:val="0"/>
           <w:numId w:val="1"/>
@@ -590,185 +554,176 @@
         </w:rPr>
       </w:pPr>
       <w:r>
-        <w:rPr>
-          <w:rtl w:val="0"/>
-        </w:rPr>
-        <w:t xml:space="preserve">Produtos "encalhados" em estoque</w:t>
-      </w:r>
-    </w:p>
-    <w:p>
-      <w:pPr>
-        <w:rPr/>
-      </w:pPr>
-      <w:r>
-        <w:rPr>
-          <w:rtl w:val="0"/>
-        </w:rPr>
-      </w:r>
-    </w:p>
-    <w:p>
-      <w:pPr>
-        <w:rPr/>
-      </w:pPr>
-      <w:r>
-        <w:rPr>
-          <w:rtl w:val="0"/>
-        </w:rPr>
-        <w:t xml:space="preserve">funcionalidade.</w:t>
-      </w:r>
-    </w:p>
-    <w:p>
-      <w:pPr>
-        <w:rPr/>
-      </w:pPr>
-      <w:r>
-        <w:rPr>
-          <w:rtl w:val="0"/>
-        </w:rPr>
-      </w:r>
-    </w:p>
-    <w:p>
-      <w:pPr>
-        <w:rPr/>
-      </w:pPr>
-      <w:r>
-        <w:rPr>
-          <w:rtl w:val="0"/>
-        </w:rPr>
-        <w:t xml:space="preserve">manter cliente</w:t>
-      </w:r>
-    </w:p>
-    <w:p>
-      <w:pPr>
-        <w:rPr/>
-      </w:pPr>
-      <w:r>
-        <w:rPr>
-          <w:rtl w:val="0"/>
-        </w:rPr>
-        <w:t xml:space="preserve">manter autor</w:t>
-      </w:r>
-    </w:p>
-    <w:p>
-      <w:pPr>
-        <w:rPr/>
-      </w:pPr>
-      <w:r>
-        <w:rPr>
-          <w:rtl w:val="0"/>
-        </w:rPr>
-        <w:t xml:space="preserve">manter livro</w:t>
-      </w:r>
-    </w:p>
-    <w:p>
-      <w:pPr>
-        <w:rPr/>
-      </w:pPr>
-      <w:r>
-        <w:rPr>
-          <w:rtl w:val="0"/>
-        </w:rPr>
-        <w:t xml:space="preserve">buscar cliente por nome/ cpf</w:t>
-      </w:r>
-    </w:p>
-    <w:p>
-      <w:pPr>
-        <w:rPr/>
-      </w:pPr>
-      <w:r>
-        <w:rPr>
-          <w:rtl w:val="0"/>
-        </w:rPr>
-        <w:t xml:space="preserve">buscar livro por nome/ autor/ idioma/ preco</w:t>
-      </w:r>
-    </w:p>
-    <w:p>
-      <w:pPr>
-        <w:rPr/>
-      </w:pPr>
-      <w:r>
-        <w:rPr>
-          <w:rtl w:val="0"/>
-        </w:rPr>
+        <w:rPr/>
+        <w:t>Produtos "encalhados" em estoque</w:t>
+      </w:r>
+    </w:p>
+    <w:p>
+      <w:pPr>
+        <w:pStyle w:val="Normal1"/>
+        <w:rPr/>
+      </w:pPr>
+      <w:r>
+        <w:rPr/>
+      </w:r>
+    </w:p>
+    <w:p>
+      <w:pPr>
+        <w:pStyle w:val="Normal1"/>
+        <w:rPr/>
+      </w:pPr>
+      <w:r>
+        <w:rPr/>
+        <w:t>F</w:t>
+      </w:r>
+      <w:r>
+        <w:rPr/>
+        <w:t>uncionalidade.</w:t>
+      </w:r>
+    </w:p>
+    <w:p>
+      <w:pPr>
+        <w:pStyle w:val="Normal1"/>
+        <w:rPr/>
+      </w:pPr>
+      <w:r>
+        <w:rPr/>
+      </w:r>
+    </w:p>
+    <w:p>
+      <w:pPr>
+        <w:pStyle w:val="Normal1"/>
+        <w:rPr/>
+      </w:pPr>
+      <w:r>
+        <w:rPr/>
+        <w:t>manter cliente</w:t>
+      </w:r>
+    </w:p>
+    <w:p>
+      <w:pPr>
+        <w:pStyle w:val="Normal1"/>
+        <w:rPr/>
+      </w:pPr>
+      <w:r>
+        <w:rPr/>
+        <w:t>manter autor</w:t>
+      </w:r>
+    </w:p>
+    <w:p>
+      <w:pPr>
+        <w:pStyle w:val="Normal1"/>
+        <w:rPr/>
+      </w:pPr>
+      <w:r>
+        <w:rPr/>
+        <w:t>manter livro</w:t>
+      </w:r>
+    </w:p>
+    <w:p>
+      <w:pPr>
+        <w:pStyle w:val="Normal1"/>
+        <w:rPr/>
+      </w:pPr>
+      <w:r>
+        <w:rPr/>
+        <w:t>buscar cliente por nome/ cpf</w:t>
+      </w:r>
+    </w:p>
+    <w:p>
+      <w:pPr>
+        <w:pStyle w:val="Normal1"/>
+        <w:rPr/>
+      </w:pPr>
+      <w:r>
+        <w:rPr/>
+        <w:t>buscar livro por nome/ autor/ idioma/ preco</w:t>
+      </w:r>
+    </w:p>
+    <w:p>
+      <w:pPr>
+        <w:pStyle w:val="Normal1"/>
+        <w:rPr/>
+      </w:pPr>
+      <w:r>
+        <w:rPr/>
         <w:t xml:space="preserve">realizar venda </w:t>
       </w:r>
     </w:p>
     <w:p>
       <w:pPr>
-        <w:rPr/>
-      </w:pPr>
-      <w:r>
-        <w:rPr>
-          <w:rtl w:val="0"/>
-        </w:rPr>
-        <w:t xml:space="preserve">controlar o estoque</w:t>
-      </w:r>
-    </w:p>
-    <w:p>
-      <w:pPr>
-        <w:rPr/>
-      </w:pPr>
-      <w:r>
-        <w:rPr>
-          <w:rtl w:val="0"/>
-        </w:rPr>
-        <w:t xml:space="preserve">gerar os relatórios</w:t>
-      </w:r>
-    </w:p>
-    <w:p>
-      <w:pPr>
-        <w:rPr/>
-      </w:pPr>
-      <w:r>
-        <w:rPr>
-          <w:rtl w:val="0"/>
-        </w:rPr>
-        <w:t xml:space="preserve">fazer login</w:t>
-      </w:r>
-    </w:p>
-    <w:p>
-      <w:pPr>
-        <w:rPr/>
-      </w:pPr>
-      <w:r>
-        <w:rPr>
-          <w:rtl w:val="0"/>
-        </w:rPr>
-        <w:t xml:space="preserve">trocar senha</w:t>
-      </w:r>
-    </w:p>
-    <w:p>
-      <w:pPr>
-        <w:rPr/>
-      </w:pPr>
-      <w:r>
-        <w:rPr>
-          <w:rtl w:val="0"/>
-        </w:rPr>
-        <w:t xml:space="preserve">manter novo usuário</w:t>
-      </w:r>
-    </w:p>
-    <w:p>
-      <w:pPr>
-        <w:rPr/>
-      </w:pPr>
-      <w:r>
-        <w:rPr>
-          <w:rtl w:val="0"/>
-        </w:rPr>
+        <w:pStyle w:val="Normal1"/>
+        <w:rPr/>
+      </w:pPr>
+      <w:r>
+        <w:rPr/>
+        <w:t>controlar o estoque</w:t>
+      </w:r>
+    </w:p>
+    <w:p>
+      <w:pPr>
+        <w:pStyle w:val="Normal1"/>
+        <w:rPr/>
+      </w:pPr>
+      <w:r>
+        <w:rPr/>
+        <w:t>gerar os relatórios</w:t>
+      </w:r>
+    </w:p>
+    <w:p>
+      <w:pPr>
+        <w:pStyle w:val="Normal1"/>
+        <w:rPr/>
+      </w:pPr>
+      <w:r>
+        <w:rPr/>
+        <w:t>fazer login</w:t>
+      </w:r>
+    </w:p>
+    <w:p>
+      <w:pPr>
+        <w:pStyle w:val="Normal1"/>
+        <w:rPr/>
+      </w:pPr>
+      <w:r>
+        <w:rPr/>
+        <w:t>trocar senha</w:t>
+      </w:r>
+    </w:p>
+    <w:p>
+      <w:pPr>
+        <w:pStyle w:val="Normal1"/>
+        <w:rPr/>
+      </w:pPr>
+      <w:r>
+        <w:rPr/>
+        <w:t>manter novo usuário</w:t>
+      </w:r>
+    </w:p>
+    <w:p>
+      <w:pPr>
+        <w:pStyle w:val="Normal1"/>
+        <w:rPr/>
+      </w:pPr>
+      <w:r>
+        <w:rPr/>
       </w:r>
     </w:p>
     <w:sectPr>
-      <w:pgSz w:h="16834" w:w="11909" w:orient="portrait"/>
-      <w:pgMar w:bottom="1440" w:top="1440" w:left="1440" w:right="1440" w:header="720" w:footer="720"/>
-      <w:pgNumType w:start="1"/>
+      <w:type w:val="nextPage"/>
+      <w:pgSz w:w="11906" w:h="16838"/>
+      <w:pgMar w:left="1440" w:right="1440" w:header="0" w:top="1440" w:footer="0" w:bottom="1440" w:gutter="0"/>
+      <w:pgNumType w:start="1" w:fmt="decimal"/>
+      <w:formProt w:val="false"/>
+      <w:textDirection w:val="lrTb"/>
+      <w:docGrid w:type="default" w:linePitch="100" w:charSpace="4096"/>
     </w:sectPr>
   </w:body>
 </w:document>
 </file>
 
 <file path=word/numbering.xml><?xml version="1.0" encoding="utf-8"?>
-<w:numbering xmlns:mc="http://schemas.openxmlformats.org/markup-compatibility/2006" xmlns:o="urn:schemas-microsoft-com:office:office" xmlns:r="http://schemas.openxmlformats.org/officeDocument/2006/relationships" xmlns:m="http://schemas.openxmlformats.org/officeDocument/2006/math" xmlns:v="urn:schemas-microsoft-com:vml" xmlns:wp="http://schemas.openxmlformats.org/drawingml/2006/wordprocessingDrawing" xmlns:w10="urn:schemas-microsoft-com:office:word" xmlns:w="http://schemas.openxmlformats.org/wordprocessingml/2006/main" xmlns:wne="http://schemas.microsoft.com/office/word/2006/wordml" xmlns:sl="http://schemas.openxmlformats.org/schemaLibrary/2006/main" xmlns:a="http://schemas.openxmlformats.org/drawingml/2006/main" xmlns:pic="http://schemas.openxmlformats.org/drawingml/2006/picture" xmlns:c="http://schemas.openxmlformats.org/drawingml/2006/chart" xmlns:lc="http://schemas.openxmlformats.org/drawingml/2006/lockedCanvas" xmlns:dgm="http://schemas.openxmlformats.org/drawingml/2006/diagram" xmlns:wps="http://schemas.microsoft.com/office/word/2010/wordprocessingShape" xmlns:wpg="http://schemas.microsoft.com/office/word/2010/wordprocessingGroup" xmlns:w14="http://schemas.microsoft.com/office/word/2010/wordml" xmlns:w15="http://schemas.microsoft.com/office/word/2012/wordml">
+<w:numbering xmlns:w="http://schemas.openxmlformats.org/wordprocessingml/2006/main" xmlns:o="urn:schemas-microsoft-com:office:office" xmlns:r="http://schemas.openxmlformats.org/officeDocument/2006/relationships" xmlns:v="urn:schemas-microsoft-com:vml">
   <w:abstractNum w:abstractNumId="1">
     <w:lvl w:ilvl="0">
       <w:start w:val="1"/>
@@ -776,10 +731,13 @@
       <w:lvlText w:val="-"/>
       <w:lvlJc w:val="left"/>
       <w:pPr>
-        <w:ind w:left="720" w:hanging="360"/>
-      </w:pPr>
-      <w:rPr>
-        <w:u w:val="none"/>
+        <w:tabs>
+          <w:tab w:val="num" w:pos="0"/>
+        </w:tabs>
+        <w:ind w:left="720" w:hanging="360"/>
+      </w:pPr>
+      <w:rPr>
+        <w:rFonts w:ascii="OpenSymbol" w:hAnsi="OpenSymbol" w:cs="OpenSymbol" w:hint="default"/>
       </w:rPr>
     </w:lvl>
     <w:lvl w:ilvl="1">
@@ -788,10 +746,13 @@
       <w:lvlText w:val="-"/>
       <w:lvlJc w:val="left"/>
       <w:pPr>
+        <w:tabs>
+          <w:tab w:val="num" w:pos="0"/>
+        </w:tabs>
         <w:ind w:left="1440" w:hanging="360"/>
       </w:pPr>
       <w:rPr>
-        <w:u w:val="none"/>
+        <w:rFonts w:ascii="OpenSymbol" w:hAnsi="OpenSymbol" w:cs="OpenSymbol" w:hint="default"/>
       </w:rPr>
     </w:lvl>
     <w:lvl w:ilvl="2">
@@ -800,10 +761,13 @@
       <w:lvlText w:val="-"/>
       <w:lvlJc w:val="left"/>
       <w:pPr>
+        <w:tabs>
+          <w:tab w:val="num" w:pos="0"/>
+        </w:tabs>
         <w:ind w:left="2160" w:hanging="360"/>
       </w:pPr>
       <w:rPr>
-        <w:u w:val="none"/>
+        <w:rFonts w:ascii="OpenSymbol" w:hAnsi="OpenSymbol" w:cs="OpenSymbol" w:hint="default"/>
       </w:rPr>
     </w:lvl>
     <w:lvl w:ilvl="3">
@@ -812,10 +776,13 @@
       <w:lvlText w:val="-"/>
       <w:lvlJc w:val="left"/>
       <w:pPr>
+        <w:tabs>
+          <w:tab w:val="num" w:pos="0"/>
+        </w:tabs>
         <w:ind w:left="2880" w:hanging="360"/>
       </w:pPr>
       <w:rPr>
-        <w:u w:val="none"/>
+        <w:rFonts w:ascii="OpenSymbol" w:hAnsi="OpenSymbol" w:cs="OpenSymbol" w:hint="default"/>
       </w:rPr>
     </w:lvl>
     <w:lvl w:ilvl="4">
@@ -824,10 +791,13 @@
       <w:lvlText w:val="-"/>
       <w:lvlJc w:val="left"/>
       <w:pPr>
+        <w:tabs>
+          <w:tab w:val="num" w:pos="0"/>
+        </w:tabs>
         <w:ind w:left="3600" w:hanging="360"/>
       </w:pPr>
       <w:rPr>
-        <w:u w:val="none"/>
+        <w:rFonts w:ascii="OpenSymbol" w:hAnsi="OpenSymbol" w:cs="OpenSymbol" w:hint="default"/>
       </w:rPr>
     </w:lvl>
     <w:lvl w:ilvl="5">
@@ -836,10 +806,13 @@
       <w:lvlText w:val="-"/>
       <w:lvlJc w:val="left"/>
       <w:pPr>
+        <w:tabs>
+          <w:tab w:val="num" w:pos="0"/>
+        </w:tabs>
         <w:ind w:left="4320" w:hanging="360"/>
       </w:pPr>
       <w:rPr>
-        <w:u w:val="none"/>
+        <w:rFonts w:ascii="OpenSymbol" w:hAnsi="OpenSymbol" w:cs="OpenSymbol" w:hint="default"/>
       </w:rPr>
     </w:lvl>
     <w:lvl w:ilvl="6">
@@ -848,10 +821,13 @@
       <w:lvlText w:val="-"/>
       <w:lvlJc w:val="left"/>
       <w:pPr>
+        <w:tabs>
+          <w:tab w:val="num" w:pos="0"/>
+        </w:tabs>
         <w:ind w:left="5040" w:hanging="360"/>
       </w:pPr>
       <w:rPr>
-        <w:u w:val="none"/>
+        <w:rFonts w:ascii="OpenSymbol" w:hAnsi="OpenSymbol" w:cs="OpenSymbol" w:hint="default"/>
       </w:rPr>
     </w:lvl>
     <w:lvl w:ilvl="7">
@@ -860,10 +836,13 @@
       <w:lvlText w:val="-"/>
       <w:lvlJc w:val="left"/>
       <w:pPr>
+        <w:tabs>
+          <w:tab w:val="num" w:pos="0"/>
+        </w:tabs>
         <w:ind w:left="5760" w:hanging="360"/>
       </w:pPr>
       <w:rPr>
-        <w:u w:val="none"/>
+        <w:rFonts w:ascii="OpenSymbol" w:hAnsi="OpenSymbol" w:cs="OpenSymbol" w:hint="default"/>
       </w:rPr>
     </w:lvl>
     <w:lvl w:ilvl="8">
@@ -872,10 +851,13 @@
       <w:lvlText w:val="-"/>
       <w:lvlJc w:val="left"/>
       <w:pPr>
+        <w:tabs>
+          <w:tab w:val="num" w:pos="0"/>
+        </w:tabs>
         <w:ind w:left="6480" w:hanging="360"/>
       </w:pPr>
       <w:rPr>
-        <w:u w:val="none"/>
+        <w:rFonts w:ascii="OpenSymbol" w:hAnsi="OpenSymbol" w:cs="OpenSymbol" w:hint="default"/>
       </w:rPr>
     </w:lvl>
   </w:abstractNum>
@@ -886,6 +868,9 @@
       <w:lvlText w:val="%1)"/>
       <w:lvlJc w:val="left"/>
       <w:pPr>
+        <w:tabs>
+          <w:tab w:val="num" w:pos="0"/>
+        </w:tabs>
         <w:ind w:left="720" w:hanging="360"/>
       </w:pPr>
       <w:rPr>
@@ -898,6 +883,9 @@
       <w:lvlText w:val="%2)"/>
       <w:lvlJc w:val="left"/>
       <w:pPr>
+        <w:tabs>
+          <w:tab w:val="num" w:pos="0"/>
+        </w:tabs>
         <w:ind w:left="1440" w:hanging="360"/>
       </w:pPr>
       <w:rPr>
@@ -910,6 +898,9 @@
       <w:lvlText w:val="%3)"/>
       <w:lvlJc w:val="right"/>
       <w:pPr>
+        <w:tabs>
+          <w:tab w:val="num" w:pos="0"/>
+        </w:tabs>
         <w:ind w:left="2160" w:hanging="360"/>
       </w:pPr>
       <w:rPr>
@@ -922,6 +913,9 @@
       <w:lvlText w:val="(%4)"/>
       <w:lvlJc w:val="left"/>
       <w:pPr>
+        <w:tabs>
+          <w:tab w:val="num" w:pos="0"/>
+        </w:tabs>
         <w:ind w:left="2880" w:hanging="360"/>
       </w:pPr>
       <w:rPr>
@@ -934,6 +928,9 @@
       <w:lvlText w:val="(%5)"/>
       <w:lvlJc w:val="left"/>
       <w:pPr>
+        <w:tabs>
+          <w:tab w:val="num" w:pos="0"/>
+        </w:tabs>
         <w:ind w:left="3600" w:hanging="360"/>
       </w:pPr>
       <w:rPr>
@@ -946,6 +943,9 @@
       <w:lvlText w:val="(%6)"/>
       <w:lvlJc w:val="right"/>
       <w:pPr>
+        <w:tabs>
+          <w:tab w:val="num" w:pos="0"/>
+        </w:tabs>
         <w:ind w:left="4320" w:hanging="360"/>
       </w:pPr>
       <w:rPr>
@@ -958,6 +958,9 @@
       <w:lvlText w:val="%7."/>
       <w:lvlJc w:val="left"/>
       <w:pPr>
+        <w:tabs>
+          <w:tab w:val="num" w:pos="0"/>
+        </w:tabs>
         <w:ind w:left="5040" w:hanging="360"/>
       </w:pPr>
       <w:rPr>
@@ -970,6 +973,9 @@
       <w:lvlText w:val="%8."/>
       <w:lvlJc w:val="left"/>
       <w:pPr>
+        <w:tabs>
+          <w:tab w:val="num" w:pos="0"/>
+        </w:tabs>
         <w:ind w:left="5760" w:hanging="360"/>
       </w:pPr>
       <w:rPr>
@@ -982,6 +988,9 @@
       <w:lvlText w:val="%9."/>
       <w:lvlJc w:val="right"/>
       <w:pPr>
+        <w:tabs>
+          <w:tab w:val="num" w:pos="0"/>
+        </w:tabs>
         <w:ind w:left="6480" w:hanging="360"/>
       </w:pPr>
       <w:rPr>
@@ -996,10 +1005,13 @@
       <w:lvlText w:val="-"/>
       <w:lvlJc w:val="left"/>
       <w:pPr>
-        <w:ind w:left="720" w:hanging="360"/>
-      </w:pPr>
-      <w:rPr>
-        <w:u w:val="none"/>
+        <w:tabs>
+          <w:tab w:val="num" w:pos="0"/>
+        </w:tabs>
+        <w:ind w:left="720" w:hanging="360"/>
+      </w:pPr>
+      <w:rPr>
+        <w:rFonts w:ascii="OpenSymbol" w:hAnsi="OpenSymbol" w:cs="OpenSymbol" w:hint="default"/>
       </w:rPr>
     </w:lvl>
     <w:lvl w:ilvl="1">
@@ -1008,10 +1020,13 @@
       <w:lvlText w:val="-"/>
       <w:lvlJc w:val="left"/>
       <w:pPr>
+        <w:tabs>
+          <w:tab w:val="num" w:pos="0"/>
+        </w:tabs>
         <w:ind w:left="1440" w:hanging="360"/>
       </w:pPr>
       <w:rPr>
-        <w:u w:val="none"/>
+        <w:rFonts w:ascii="OpenSymbol" w:hAnsi="OpenSymbol" w:cs="OpenSymbol" w:hint="default"/>
       </w:rPr>
     </w:lvl>
     <w:lvl w:ilvl="2">
@@ -1020,10 +1035,13 @@
       <w:lvlText w:val="-"/>
       <w:lvlJc w:val="left"/>
       <w:pPr>
+        <w:tabs>
+          <w:tab w:val="num" w:pos="0"/>
+        </w:tabs>
         <w:ind w:left="2160" w:hanging="360"/>
       </w:pPr>
       <w:rPr>
-        <w:u w:val="none"/>
+        <w:rFonts w:ascii="OpenSymbol" w:hAnsi="OpenSymbol" w:cs="OpenSymbol" w:hint="default"/>
       </w:rPr>
     </w:lvl>
     <w:lvl w:ilvl="3">
@@ -1032,10 +1050,13 @@
       <w:lvlText w:val="-"/>
       <w:lvlJc w:val="left"/>
       <w:pPr>
+        <w:tabs>
+          <w:tab w:val="num" w:pos="0"/>
+        </w:tabs>
         <w:ind w:left="2880" w:hanging="360"/>
       </w:pPr>
       <w:rPr>
-        <w:u w:val="none"/>
+        <w:rFonts w:ascii="OpenSymbol" w:hAnsi="OpenSymbol" w:cs="OpenSymbol" w:hint="default"/>
       </w:rPr>
     </w:lvl>
     <w:lvl w:ilvl="4">
@@ -1044,10 +1065,13 @@
       <w:lvlText w:val="-"/>
       <w:lvlJc w:val="left"/>
       <w:pPr>
+        <w:tabs>
+          <w:tab w:val="num" w:pos="0"/>
+        </w:tabs>
         <w:ind w:left="3600" w:hanging="360"/>
       </w:pPr>
       <w:rPr>
-        <w:u w:val="none"/>
+        <w:rFonts w:ascii="OpenSymbol" w:hAnsi="OpenSymbol" w:cs="OpenSymbol" w:hint="default"/>
       </w:rPr>
     </w:lvl>
     <w:lvl w:ilvl="5">
@@ -1056,10 +1080,13 @@
       <w:lvlText w:val="-"/>
       <w:lvlJc w:val="left"/>
       <w:pPr>
+        <w:tabs>
+          <w:tab w:val="num" w:pos="0"/>
+        </w:tabs>
         <w:ind w:left="4320" w:hanging="360"/>
       </w:pPr>
       <w:rPr>
-        <w:u w:val="none"/>
+        <w:rFonts w:ascii="OpenSymbol" w:hAnsi="OpenSymbol" w:cs="OpenSymbol" w:hint="default"/>
       </w:rPr>
     </w:lvl>
     <w:lvl w:ilvl="6">
@@ -1068,10 +1095,13 @@
       <w:lvlText w:val="-"/>
       <w:lvlJc w:val="left"/>
       <w:pPr>
+        <w:tabs>
+          <w:tab w:val="num" w:pos="0"/>
+        </w:tabs>
         <w:ind w:left="5040" w:hanging="360"/>
       </w:pPr>
       <w:rPr>
-        <w:u w:val="none"/>
+        <w:rFonts w:ascii="OpenSymbol" w:hAnsi="OpenSymbol" w:cs="OpenSymbol" w:hint="default"/>
       </w:rPr>
     </w:lvl>
     <w:lvl w:ilvl="7">
@@ -1080,10 +1110,13 @@
       <w:lvlText w:val="-"/>
       <w:lvlJc w:val="left"/>
       <w:pPr>
+        <w:tabs>
+          <w:tab w:val="num" w:pos="0"/>
+        </w:tabs>
         <w:ind w:left="5760" w:hanging="360"/>
       </w:pPr>
       <w:rPr>
-        <w:u w:val="none"/>
+        <w:rFonts w:ascii="OpenSymbol" w:hAnsi="OpenSymbol" w:cs="OpenSymbol" w:hint="default"/>
       </w:rPr>
     </w:lvl>
     <w:lvl w:ilvl="8">
@@ -1092,10 +1125,13 @@
       <w:lvlText w:val="-"/>
       <w:lvlJc w:val="left"/>
       <w:pPr>
+        <w:tabs>
+          <w:tab w:val="num" w:pos="0"/>
+        </w:tabs>
         <w:ind w:left="6480" w:hanging="360"/>
       </w:pPr>
       <w:rPr>
-        <w:u w:val="none"/>
+        <w:rFonts w:ascii="OpenSymbol" w:hAnsi="OpenSymbol" w:cs="OpenSymbol" w:hint="default"/>
       </w:rPr>
     </w:lvl>
   </w:abstractNum>
@@ -1106,10 +1142,13 @@
       <w:lvlText w:val="-"/>
       <w:lvlJc w:val="left"/>
       <w:pPr>
-        <w:ind w:left="720" w:hanging="360"/>
-      </w:pPr>
-      <w:rPr>
-        <w:u w:val="none"/>
+        <w:tabs>
+          <w:tab w:val="num" w:pos="0"/>
+        </w:tabs>
+        <w:ind w:left="720" w:hanging="360"/>
+      </w:pPr>
+      <w:rPr>
+        <w:rFonts w:ascii="OpenSymbol" w:hAnsi="OpenSymbol" w:cs="OpenSymbol" w:hint="default"/>
       </w:rPr>
     </w:lvl>
     <w:lvl w:ilvl="1">
@@ -1118,10 +1157,13 @@
       <w:lvlText w:val="-"/>
       <w:lvlJc w:val="left"/>
       <w:pPr>
+        <w:tabs>
+          <w:tab w:val="num" w:pos="0"/>
+        </w:tabs>
         <w:ind w:left="1440" w:hanging="360"/>
       </w:pPr>
       <w:rPr>
-        <w:u w:val="none"/>
+        <w:rFonts w:ascii="OpenSymbol" w:hAnsi="OpenSymbol" w:cs="OpenSymbol" w:hint="default"/>
       </w:rPr>
     </w:lvl>
     <w:lvl w:ilvl="2">
@@ -1130,10 +1172,13 @@
       <w:lvlText w:val="-"/>
       <w:lvlJc w:val="left"/>
       <w:pPr>
+        <w:tabs>
+          <w:tab w:val="num" w:pos="0"/>
+        </w:tabs>
         <w:ind w:left="2160" w:hanging="360"/>
       </w:pPr>
       <w:rPr>
-        <w:u w:val="none"/>
+        <w:rFonts w:ascii="OpenSymbol" w:hAnsi="OpenSymbol" w:cs="OpenSymbol" w:hint="default"/>
       </w:rPr>
     </w:lvl>
     <w:lvl w:ilvl="3">
@@ -1142,10 +1187,13 @@
       <w:lvlText w:val="-"/>
       <w:lvlJc w:val="left"/>
       <w:pPr>
+        <w:tabs>
+          <w:tab w:val="num" w:pos="0"/>
+        </w:tabs>
         <w:ind w:left="2880" w:hanging="360"/>
       </w:pPr>
       <w:rPr>
-        <w:u w:val="none"/>
+        <w:rFonts w:ascii="OpenSymbol" w:hAnsi="OpenSymbol" w:cs="OpenSymbol" w:hint="default"/>
       </w:rPr>
     </w:lvl>
     <w:lvl w:ilvl="4">
@@ -1154,10 +1202,13 @@
       <w:lvlText w:val="-"/>
       <w:lvlJc w:val="left"/>
       <w:pPr>
+        <w:tabs>
+          <w:tab w:val="num" w:pos="0"/>
+        </w:tabs>
         <w:ind w:left="3600" w:hanging="360"/>
       </w:pPr>
       <w:rPr>
-        <w:u w:val="none"/>
+        <w:rFonts w:ascii="OpenSymbol" w:hAnsi="OpenSymbol" w:cs="OpenSymbol" w:hint="default"/>
       </w:rPr>
     </w:lvl>
     <w:lvl w:ilvl="5">
@@ -1166,10 +1217,13 @@
       <w:lvlText w:val="-"/>
       <w:lvlJc w:val="left"/>
       <w:pPr>
+        <w:tabs>
+          <w:tab w:val="num" w:pos="0"/>
+        </w:tabs>
         <w:ind w:left="4320" w:hanging="360"/>
       </w:pPr>
       <w:rPr>
-        <w:u w:val="none"/>
+        <w:rFonts w:ascii="OpenSymbol" w:hAnsi="OpenSymbol" w:cs="OpenSymbol" w:hint="default"/>
       </w:rPr>
     </w:lvl>
     <w:lvl w:ilvl="6">
@@ -1178,10 +1232,13 @@
       <w:lvlText w:val="-"/>
       <w:lvlJc w:val="left"/>
       <w:pPr>
+        <w:tabs>
+          <w:tab w:val="num" w:pos="0"/>
+        </w:tabs>
         <w:ind w:left="5040" w:hanging="360"/>
       </w:pPr>
       <w:rPr>
-        <w:u w:val="none"/>
+        <w:rFonts w:ascii="OpenSymbol" w:hAnsi="OpenSymbol" w:cs="OpenSymbol" w:hint="default"/>
       </w:rPr>
     </w:lvl>
     <w:lvl w:ilvl="7">
@@ -1190,10 +1247,13 @@
       <w:lvlText w:val="-"/>
       <w:lvlJc w:val="left"/>
       <w:pPr>
+        <w:tabs>
+          <w:tab w:val="num" w:pos="0"/>
+        </w:tabs>
         <w:ind w:left="5760" w:hanging="360"/>
       </w:pPr>
       <w:rPr>
-        <w:u w:val="none"/>
+        <w:rFonts w:ascii="OpenSymbol" w:hAnsi="OpenSymbol" w:cs="OpenSymbol" w:hint="default"/>
       </w:rPr>
     </w:lvl>
     <w:lvl w:ilvl="8">
@@ -1202,10 +1262,13 @@
       <w:lvlText w:val="-"/>
       <w:lvlJc w:val="left"/>
       <w:pPr>
+        <w:tabs>
+          <w:tab w:val="num" w:pos="0"/>
+        </w:tabs>
         <w:ind w:left="6480" w:hanging="360"/>
       </w:pPr>
       <w:rPr>
-        <w:u w:val="none"/>
+        <w:rFonts w:ascii="OpenSymbol" w:hAnsi="OpenSymbol" w:cs="OpenSymbol" w:hint="default"/>
       </w:rPr>
     </w:lvl>
   </w:abstractNum>
@@ -1216,10 +1279,13 @@
       <w:lvlText w:val="-"/>
       <w:lvlJc w:val="left"/>
       <w:pPr>
-        <w:ind w:left="720" w:hanging="360"/>
-      </w:pPr>
-      <w:rPr>
-        <w:u w:val="none"/>
+        <w:tabs>
+          <w:tab w:val="num" w:pos="0"/>
+        </w:tabs>
+        <w:ind w:left="720" w:hanging="360"/>
+      </w:pPr>
+      <w:rPr>
+        <w:rFonts w:ascii="OpenSymbol" w:hAnsi="OpenSymbol" w:cs="OpenSymbol" w:hint="default"/>
       </w:rPr>
     </w:lvl>
     <w:lvl w:ilvl="1">
@@ -1228,10 +1294,13 @@
       <w:lvlText w:val="-"/>
       <w:lvlJc w:val="left"/>
       <w:pPr>
+        <w:tabs>
+          <w:tab w:val="num" w:pos="0"/>
+        </w:tabs>
         <w:ind w:left="1440" w:hanging="360"/>
       </w:pPr>
       <w:rPr>
-        <w:u w:val="none"/>
+        <w:rFonts w:ascii="OpenSymbol" w:hAnsi="OpenSymbol" w:cs="OpenSymbol" w:hint="default"/>
       </w:rPr>
     </w:lvl>
     <w:lvl w:ilvl="2">
@@ -1240,10 +1309,13 @@
       <w:lvlText w:val="-"/>
       <w:lvlJc w:val="left"/>
       <w:pPr>
+        <w:tabs>
+          <w:tab w:val="num" w:pos="0"/>
+        </w:tabs>
         <w:ind w:left="2160" w:hanging="360"/>
       </w:pPr>
       <w:rPr>
-        <w:u w:val="none"/>
+        <w:rFonts w:ascii="OpenSymbol" w:hAnsi="OpenSymbol" w:cs="OpenSymbol" w:hint="default"/>
       </w:rPr>
     </w:lvl>
     <w:lvl w:ilvl="3">
@@ -1252,10 +1324,13 @@
       <w:lvlText w:val="-"/>
       <w:lvlJc w:val="left"/>
       <w:pPr>
+        <w:tabs>
+          <w:tab w:val="num" w:pos="0"/>
+        </w:tabs>
         <w:ind w:left="2880" w:hanging="360"/>
       </w:pPr>
       <w:rPr>
-        <w:u w:val="none"/>
+        <w:rFonts w:ascii="OpenSymbol" w:hAnsi="OpenSymbol" w:cs="OpenSymbol" w:hint="default"/>
       </w:rPr>
     </w:lvl>
     <w:lvl w:ilvl="4">
@@ -1264,10 +1339,13 @@
       <w:lvlText w:val="-"/>
       <w:lvlJc w:val="left"/>
       <w:pPr>
+        <w:tabs>
+          <w:tab w:val="num" w:pos="0"/>
+        </w:tabs>
         <w:ind w:left="3600" w:hanging="360"/>
       </w:pPr>
       <w:rPr>
-        <w:u w:val="none"/>
+        <w:rFonts w:ascii="OpenSymbol" w:hAnsi="OpenSymbol" w:cs="OpenSymbol" w:hint="default"/>
       </w:rPr>
     </w:lvl>
     <w:lvl w:ilvl="5">
@@ -1276,10 +1354,13 @@
       <w:lvlText w:val="-"/>
       <w:lvlJc w:val="left"/>
       <w:pPr>
+        <w:tabs>
+          <w:tab w:val="num" w:pos="0"/>
+        </w:tabs>
         <w:ind w:left="4320" w:hanging="360"/>
       </w:pPr>
       <w:rPr>
-        <w:u w:val="none"/>
+        <w:rFonts w:ascii="OpenSymbol" w:hAnsi="OpenSymbol" w:cs="OpenSymbol" w:hint="default"/>
       </w:rPr>
     </w:lvl>
     <w:lvl w:ilvl="6">
@@ -1288,10 +1369,13 @@
       <w:lvlText w:val="-"/>
       <w:lvlJc w:val="left"/>
       <w:pPr>
+        <w:tabs>
+          <w:tab w:val="num" w:pos="0"/>
+        </w:tabs>
         <w:ind w:left="5040" w:hanging="360"/>
       </w:pPr>
       <w:rPr>
-        <w:u w:val="none"/>
+        <w:rFonts w:ascii="OpenSymbol" w:hAnsi="OpenSymbol" w:cs="OpenSymbol" w:hint="default"/>
       </w:rPr>
     </w:lvl>
     <w:lvl w:ilvl="7">
@@ -1300,10 +1384,13 @@
       <w:lvlText w:val="-"/>
       <w:lvlJc w:val="left"/>
       <w:pPr>
+        <w:tabs>
+          <w:tab w:val="num" w:pos="0"/>
+        </w:tabs>
         <w:ind w:left="5760" w:hanging="360"/>
       </w:pPr>
       <w:rPr>
-        <w:u w:val="none"/>
+        <w:rFonts w:ascii="OpenSymbol" w:hAnsi="OpenSymbol" w:cs="OpenSymbol" w:hint="default"/>
       </w:rPr>
     </w:lvl>
     <w:lvl w:ilvl="8">
@@ -1312,11 +1399,133 @@
       <w:lvlText w:val="-"/>
       <w:lvlJc w:val="left"/>
       <w:pPr>
+        <w:tabs>
+          <w:tab w:val="num" w:pos="0"/>
+        </w:tabs>
         <w:ind w:left="6480" w:hanging="360"/>
       </w:pPr>
       <w:rPr>
-        <w:u w:val="none"/>
-      </w:rPr>
+        <w:rFonts w:ascii="OpenSymbol" w:hAnsi="OpenSymbol" w:cs="OpenSymbol" w:hint="default"/>
+      </w:rPr>
+    </w:lvl>
+  </w:abstractNum>
+  <w:abstractNum w:abstractNumId="6">
+    <w:lvl w:ilvl="0">
+      <w:start w:val="1"/>
+      <w:numFmt w:val="none"/>
+      <w:suff w:val="nothing"/>
+      <w:lvlText w:val=""/>
+      <w:lvlJc w:val="left"/>
+      <w:pPr>
+        <w:tabs>
+          <w:tab w:val="num" w:pos="0"/>
+        </w:tabs>
+        <w:ind w:left="0" w:hanging="0"/>
+      </w:pPr>
+    </w:lvl>
+    <w:lvl w:ilvl="1">
+      <w:start w:val="1"/>
+      <w:numFmt w:val="none"/>
+      <w:suff w:val="nothing"/>
+      <w:lvlText w:val=""/>
+      <w:lvlJc w:val="left"/>
+      <w:pPr>
+        <w:tabs>
+          <w:tab w:val="num" w:pos="0"/>
+        </w:tabs>
+        <w:ind w:left="0" w:hanging="0"/>
+      </w:pPr>
+    </w:lvl>
+    <w:lvl w:ilvl="2">
+      <w:start w:val="1"/>
+      <w:numFmt w:val="none"/>
+      <w:suff w:val="nothing"/>
+      <w:lvlText w:val=""/>
+      <w:lvlJc w:val="left"/>
+      <w:pPr>
+        <w:tabs>
+          <w:tab w:val="num" w:pos="0"/>
+        </w:tabs>
+        <w:ind w:left="0" w:hanging="0"/>
+      </w:pPr>
+    </w:lvl>
+    <w:lvl w:ilvl="3">
+      <w:start w:val="1"/>
+      <w:numFmt w:val="none"/>
+      <w:suff w:val="nothing"/>
+      <w:lvlText w:val=""/>
+      <w:lvlJc w:val="left"/>
+      <w:pPr>
+        <w:tabs>
+          <w:tab w:val="num" w:pos="0"/>
+        </w:tabs>
+        <w:ind w:left="0" w:hanging="0"/>
+      </w:pPr>
+    </w:lvl>
+    <w:lvl w:ilvl="4">
+      <w:start w:val="1"/>
+      <w:numFmt w:val="none"/>
+      <w:suff w:val="nothing"/>
+      <w:lvlText w:val=""/>
+      <w:lvlJc w:val="left"/>
+      <w:pPr>
+        <w:tabs>
+          <w:tab w:val="num" w:pos="0"/>
+        </w:tabs>
+        <w:ind w:left="0" w:hanging="0"/>
+      </w:pPr>
+    </w:lvl>
+    <w:lvl w:ilvl="5">
+      <w:start w:val="1"/>
+      <w:numFmt w:val="none"/>
+      <w:suff w:val="nothing"/>
+      <w:lvlText w:val=""/>
+      <w:lvlJc w:val="left"/>
+      <w:pPr>
+        <w:tabs>
+          <w:tab w:val="num" w:pos="0"/>
+        </w:tabs>
+        <w:ind w:left="0" w:hanging="0"/>
+      </w:pPr>
+    </w:lvl>
+    <w:lvl w:ilvl="6">
+      <w:start w:val="1"/>
+      <w:numFmt w:val="none"/>
+      <w:suff w:val="nothing"/>
+      <w:lvlText w:val=""/>
+      <w:lvlJc w:val="left"/>
+      <w:pPr>
+        <w:tabs>
+          <w:tab w:val="num" w:pos="0"/>
+        </w:tabs>
+        <w:ind w:left="0" w:hanging="0"/>
+      </w:pPr>
+    </w:lvl>
+    <w:lvl w:ilvl="7">
+      <w:start w:val="1"/>
+      <w:numFmt w:val="none"/>
+      <w:suff w:val="nothing"/>
+      <w:lvlText w:val=""/>
+      <w:lvlJc w:val="left"/>
+      <w:pPr>
+        <w:tabs>
+          <w:tab w:val="num" w:pos="0"/>
+        </w:tabs>
+        <w:ind w:left="0" w:hanging="0"/>
+      </w:pPr>
+    </w:lvl>
+    <w:lvl w:ilvl="8">
+      <w:start w:val="1"/>
+      <w:numFmt w:val="none"/>
+      <w:suff w:val="nothing"/>
+      <w:lvlText w:val=""/>
+      <w:lvlJc w:val="left"/>
+      <w:pPr>
+        <w:tabs>
+          <w:tab w:val="num" w:pos="0"/>
+        </w:tabs>
+        <w:ind w:left="0" w:hanging="0"/>
+      </w:pPr>
     </w:lvl>
   </w:abstractNum>
   <w:num w:numId="1">
@@ -1334,85 +1543,104 @@
   <w:num w:numId="5">
     <w:abstractNumId w:val="5"/>
   </w:num>
+  <w:num w:numId="6">
+    <w:abstractNumId w:val="6"/>
+  </w:num>
 </w:numbering>
 </file>
 
 <file path=word/styles.xml><?xml version="1.0" encoding="utf-8"?>
-<w:styles xmlns:mc="http://schemas.openxmlformats.org/markup-compatibility/2006" xmlns:o="urn:schemas-microsoft-com:office:office" xmlns:r="http://schemas.openxmlformats.org/officeDocument/2006/relationships" xmlns:m="http://schemas.openxmlformats.org/officeDocument/2006/math" xmlns:v="urn:schemas-microsoft-com:vml" xmlns:wp="http://schemas.openxmlformats.org/drawingml/2006/wordprocessingDrawing" xmlns:w10="urn:schemas-microsoft-com:office:word" xmlns:w="http://schemas.openxmlformats.org/wordprocessingml/2006/main" xmlns:wne="http://schemas.microsoft.com/office/word/2006/wordml" xmlns:sl="http://schemas.openxmlformats.org/schemaLibrary/2006/main" xmlns:a="http://schemas.openxmlformats.org/drawingml/2006/main" xmlns:pic="http://schemas.openxmlformats.org/drawingml/2006/picture" xmlns:c="http://schemas.openxmlformats.org/drawingml/2006/chart" xmlns:lc="http://schemas.openxmlformats.org/drawingml/2006/lockedCanvas" xmlns:dgm="http://schemas.openxmlformats.org/drawingml/2006/diagram" xmlns:wps="http://schemas.microsoft.com/office/word/2010/wordprocessingShape" xmlns:wpg="http://schemas.microsoft.com/office/word/2010/wordprocessingGroup" xmlns:w14="http://schemas.microsoft.com/office/word/2010/wordml" xmlns:w15="http://schemas.microsoft.com/office/word/2012/wordml">
+<w:styles xmlns:w="http://schemas.openxmlformats.org/wordprocessingml/2006/main" xmlns:w14="http://schemas.microsoft.com/office/word/2010/wordml" xmlns:mc="http://schemas.openxmlformats.org/markup-compatibility/2006" mc:Ignorable="w14">
   <w:docDefaults>
     <w:rPrDefault>
       <w:rPr>
-        <w:rFonts w:ascii="Arial" w:cs="Arial" w:eastAsia="Arial" w:hAnsi="Arial"/>
+        <w:rFonts w:ascii="Arial" w:hAnsi="Arial" w:eastAsia="Arial" w:cs="Arial"/>
         <w:sz w:val="22"/>
         <w:szCs w:val="22"/>
-        <w:lang w:val="pt_BR"/>
+        <w:lang w:val="en-US" w:eastAsia="zh-CN" w:bidi="hi-IN"/>
       </w:rPr>
     </w:rPrDefault>
     <w:pPrDefault>
       <w:pPr>
-        <w:spacing w:line="276" w:lineRule="auto"/>
+        <w:suppressAutoHyphens w:val="true"/>
       </w:pPr>
     </w:pPrDefault>
   </w:docDefaults>
-  <w:style w:type="paragraph" w:styleId="Normal" w:default="1">
-    <w:name w:val="normal"/>
+  <w:style w:type="paragraph" w:styleId="Normal">
+    <w:name w:val="Normal"/>
+    <w:qFormat/>
+    <w:pPr>
+      <w:widowControl/>
+      <w:bidi w:val="0"/>
+      <w:spacing w:lineRule="auto" w:line="276" w:before="0" w:after="0"/>
+      <w:jc w:val="left"/>
+    </w:pPr>
+    <w:rPr>
+      <w:rFonts w:ascii="Arial" w:hAnsi="Arial" w:eastAsia="Arial" w:cs="Arial"/>
+      <w:color w:val="auto"/>
+      <w:kern w:val="0"/>
+      <w:sz w:val="22"/>
+      <w:szCs w:val="22"/>
+      <w:lang w:val="en-US" w:eastAsia="zh-CN" w:bidi="hi-IN"/>
+    </w:rPr>
   </w:style>
-  <w:style w:type="table" w:styleId="TableNormal" w:default="1">
-    <w:name w:val="Table Normal"/>
-  </w:style>
-  <w:style w:type="paragraph" w:styleId="Heading1">
-    <w:name w:val="heading 1"/>
-    <w:basedOn w:val="Normal"/>
-    <w:next w:val="Normal"/>
+  <w:style w:type="paragraph" w:styleId="Ttulo1">
+    <w:name w:val="Heading 1"/>
+    <w:basedOn w:val="Normal1"/>
+    <w:next w:val="Normal1"/>
+    <w:qFormat/>
     <w:pPr>
-      <w:keepNext w:val="1"/>
-      <w:keepLines w:val="1"/>
-      <w:spacing w:after="120" w:before="400" w:lineRule="auto"/>
+      <w:keepNext w:val="true"/>
+      <w:keepLines/>
+      <w:spacing w:lineRule="auto" w:line="240" w:before="400" w:after="120"/>
     </w:pPr>
     <w:rPr>
       <w:sz w:val="40"/>
       <w:szCs w:val="40"/>
     </w:rPr>
   </w:style>
-  <w:style w:type="paragraph" w:styleId="Heading2">
-    <w:name w:val="heading 2"/>
-    <w:basedOn w:val="Normal"/>
-    <w:next w:val="Normal"/>
+  <w:style w:type="paragraph" w:styleId="Ttulo2">
+    <w:name w:val="Heading 2"/>
+    <w:basedOn w:val="Normal1"/>
+    <w:next w:val="Normal1"/>
+    <w:qFormat/>
     <w:pPr>
-      <w:keepNext w:val="1"/>
-      <w:keepLines w:val="1"/>
-      <w:spacing w:after="120" w:before="360" w:lineRule="auto"/>
+      <w:keepNext w:val="true"/>
+      <w:keepLines/>
+      <w:spacing w:lineRule="auto" w:line="240" w:before="360" w:after="120"/>
     </w:pPr>
     <w:rPr>
-      <w:b w:val="0"/>
+      <w:b w:val="false"/>
       <w:sz w:val="32"/>
       <w:szCs w:val="32"/>
     </w:rPr>
   </w:style>
-  <w:style w:type="paragraph" w:styleId="Heading3">
-    <w:name w:val="heading 3"/>
-    <w:basedOn w:val="Normal"/>
-    <w:next w:val="Normal"/>
+  <w:style w:type="paragraph" w:styleId="Ttulo3">
+    <w:name w:val="Heading 3"/>
+    <w:basedOn w:val="Normal1"/>
+    <w:next w:val="Normal1"/>
+    <w:qFormat/>
     <w:pPr>
-      <w:keepNext w:val="1"/>
-      <w:keepLines w:val="1"/>
-      <w:spacing w:after="80" w:before="320" w:lineRule="auto"/>
+      <w:keepNext w:val="true"/>
+      <w:keepLines/>
+      <w:spacing w:lineRule="auto" w:line="240" w:before="320" w:after="80"/>
     </w:pPr>
     <w:rPr>
-      <w:b w:val="0"/>
+      <w:b w:val="false"/>
       <w:color w:val="434343"/>
       <w:sz w:val="28"/>
       <w:szCs w:val="28"/>
     </w:rPr>
   </w:style>
-  <w:style w:type="paragraph" w:styleId="Heading4">
-    <w:name w:val="heading 4"/>
-    <w:basedOn w:val="Normal"/>
-    <w:next w:val="Normal"/>
+  <w:style w:type="paragraph" w:styleId="Ttulo4">
+    <w:name w:val="Heading 4"/>
+    <w:basedOn w:val="Normal1"/>
+    <w:next w:val="Normal1"/>
+    <w:qFormat/>
     <w:pPr>
-      <w:keepNext w:val="1"/>
-      <w:keepLines w:val="1"/>
-      <w:spacing w:after="80" w:before="280" w:lineRule="auto"/>
+      <w:keepNext w:val="true"/>
+      <w:keepLines/>
+      <w:spacing w:lineRule="auto" w:line="240" w:before="280" w:after="80"/>
     </w:pPr>
     <w:rPr>
       <w:color w:val="666666"/>
@@ -1420,14 +1648,15 @@
       <w:szCs w:val="24"/>
     </w:rPr>
   </w:style>
-  <w:style w:type="paragraph" w:styleId="Heading5">
-    <w:name w:val="heading 5"/>
-    <w:basedOn w:val="Normal"/>
-    <w:next w:val="Normal"/>
+  <w:style w:type="paragraph" w:styleId="Ttulo5">
+    <w:name w:val="Heading 5"/>
+    <w:basedOn w:val="Normal1"/>
+    <w:next w:val="Normal1"/>
+    <w:qFormat/>
     <w:pPr>
-      <w:keepNext w:val="1"/>
-      <w:keepLines w:val="1"/>
-      <w:spacing w:after="80" w:before="240" w:lineRule="auto"/>
+      <w:keepNext w:val="true"/>
+      <w:keepLines/>
+      <w:spacing w:lineRule="auto" w:line="240" w:before="240" w:after="80"/>
     </w:pPr>
     <w:rPr>
       <w:color w:val="666666"/>
@@ -1435,52 +1664,134 @@
       <w:szCs w:val="22"/>
     </w:rPr>
   </w:style>
-  <w:style w:type="paragraph" w:styleId="Heading6">
-    <w:name w:val="heading 6"/>
-    <w:basedOn w:val="Normal"/>
-    <w:next w:val="Normal"/>
+  <w:style w:type="paragraph" w:styleId="Ttulo6">
+    <w:name w:val="Heading 6"/>
+    <w:basedOn w:val="Normal1"/>
+    <w:next w:val="Normal1"/>
+    <w:qFormat/>
     <w:pPr>
-      <w:keepNext w:val="1"/>
-      <w:keepLines w:val="1"/>
-      <w:spacing w:after="80" w:before="240" w:lineRule="auto"/>
+      <w:keepNext w:val="true"/>
+      <w:keepLines/>
+      <w:spacing w:lineRule="auto" w:line="240" w:before="240" w:after="80"/>
     </w:pPr>
     <w:rPr>
-      <w:i w:val="1"/>
+      <w:i/>
       <w:color w:val="666666"/>
       <w:sz w:val="22"/>
       <w:szCs w:val="22"/>
     </w:rPr>
   </w:style>
-  <w:style w:type="paragraph" w:styleId="Title">
+  <w:style w:type="paragraph" w:styleId="Ttulo">
+    <w:name w:val="Título"/>
+    <w:basedOn w:val="Normal"/>
+    <w:next w:val="Corpodotexto"/>
+    <w:qFormat/>
+    <w:pPr>
+      <w:keepNext w:val="true"/>
+      <w:spacing w:before="240" w:after="120"/>
+    </w:pPr>
+    <w:rPr>
+      <w:rFonts w:ascii="Liberation Sans" w:hAnsi="Liberation Sans" w:eastAsia="Noto Sans CJK SC" w:cs="Lohit Devanagari"/>
+      <w:sz w:val="28"/>
+      <w:szCs w:val="28"/>
+    </w:rPr>
+  </w:style>
+  <w:style w:type="paragraph" w:styleId="Corpodotexto">
+    <w:name w:val="Body Text"/>
+    <w:basedOn w:val="Normal"/>
+    <w:pPr>
+      <w:spacing w:lineRule="auto" w:line="276" w:before="0" w:after="140"/>
+    </w:pPr>
+    <w:rPr/>
+  </w:style>
+  <w:style w:type="paragraph" w:styleId="Lista">
+    <w:name w:val="List"/>
+    <w:basedOn w:val="Corpodotexto"/>
+    <w:pPr/>
+    <w:rPr>
+      <w:rFonts w:cs="Lohit Devanagari"/>
+    </w:rPr>
+  </w:style>
+  <w:style w:type="paragraph" w:styleId="Legenda">
+    <w:name w:val="Caption"/>
+    <w:basedOn w:val="Normal"/>
+    <w:qFormat/>
+    <w:pPr>
+      <w:suppressLineNumbers/>
+      <w:spacing w:before="120" w:after="120"/>
+    </w:pPr>
+    <w:rPr>
+      <w:rFonts w:cs="Lohit Devanagari"/>
+      <w:i/>
+      <w:iCs/>
+      <w:sz w:val="24"/>
+      <w:szCs w:val="24"/>
+    </w:rPr>
+  </w:style>
+  <w:style w:type="paragraph" w:styleId="Ndice">
+    <w:name w:val="Índice"/>
+    <w:basedOn w:val="Normal"/>
+    <w:qFormat/>
+    <w:pPr>
+      <w:suppressLineNumbers/>
+    </w:pPr>
+    <w:rPr>
+      <w:rFonts w:cs="Lohit Devanagari"/>
+    </w:rPr>
+  </w:style>
+  <w:style w:type="paragraph" w:styleId="Normal1" w:default="1">
+    <w:name w:val="LO-normal"/>
+    <w:qFormat/>
+    <w:pPr>
+      <w:widowControl/>
+      <w:bidi w:val="0"/>
+      <w:spacing w:lineRule="auto" w:line="276" w:before="0" w:after="0"/>
+      <w:jc w:val="left"/>
+    </w:pPr>
+    <w:rPr>
+      <w:rFonts w:ascii="Arial" w:hAnsi="Arial" w:eastAsia="Arial" w:cs="Arial"/>
+      <w:color w:val="auto"/>
+      <w:kern w:val="0"/>
+      <w:sz w:val="22"/>
+      <w:szCs w:val="22"/>
+      <w:lang w:val="en-US" w:eastAsia="zh-CN" w:bidi="hi-IN"/>
+    </w:rPr>
+  </w:style>
+  <w:style w:type="paragraph" w:styleId="Ttulododocumento">
     <w:name w:val="Title"/>
-    <w:basedOn w:val="Normal"/>
-    <w:next w:val="Normal"/>
+    <w:basedOn w:val="Normal1"/>
+    <w:next w:val="Normal1"/>
+    <w:qFormat/>
     <w:pPr>
-      <w:keepNext w:val="1"/>
-      <w:keepLines w:val="1"/>
-      <w:spacing w:after="60" w:before="0" w:lineRule="auto"/>
+      <w:keepNext w:val="true"/>
+      <w:keepLines/>
+      <w:spacing w:lineRule="auto" w:line="240" w:before="0" w:after="60"/>
     </w:pPr>
     <w:rPr>
       <w:sz w:val="52"/>
       <w:szCs w:val="52"/>
     </w:rPr>
   </w:style>
-  <w:style w:type="paragraph" w:styleId="Subtitle">
+  <w:style w:type="paragraph" w:styleId="Subttulo">
     <w:name w:val="Subtitle"/>
-    <w:basedOn w:val="Normal"/>
-    <w:next w:val="Normal"/>
+    <w:basedOn w:val="Normal1"/>
+    <w:next w:val="Normal1"/>
+    <w:qFormat/>
     <w:pPr>
-      <w:keepNext w:val="1"/>
-      <w:keepLines w:val="1"/>
-      <w:spacing w:after="320" w:before="0" w:lineRule="auto"/>
+      <w:keepNext w:val="true"/>
+      <w:keepLines/>
+      <w:spacing w:lineRule="auto" w:line="240" w:before="0" w:after="320"/>
     </w:pPr>
     <w:rPr>
-      <w:rFonts w:ascii="Arial" w:cs="Arial" w:eastAsia="Arial" w:hAnsi="Arial"/>
-      <w:i w:val="0"/>
+      <w:rFonts w:ascii="Arial" w:hAnsi="Arial" w:eastAsia="Arial" w:cs="Arial"/>
+      <w:i w:val="false"/>
       <w:color w:val="666666"/>
       <w:sz w:val="30"/>
       <w:szCs w:val="30"/>
     </w:rPr>
+  </w:style>
+  <w:style w:type="table" w:default="1" w:styleId="TableNormal">
+    <w:name w:val="Table Normal"/>
   </w:style>
 </w:styles>
 </file>

</xml_diff>